<commit_message>
WMS Example: Finish sequence diagrams for one type of conversion
</commit_message>
<xml_diff>
--- a/examples/Weather Monitoring System/Application Communication Protocol Definitions.docx
+++ b/examples/Weather Monitoring System/Application Communication Protocol Definitions.docx
@@ -1253,6 +1253,13 @@
               </w:rPr>
               <w:t>Server Discovery</w:t>
             </w:r>
+            <w:r>
+              <w:rPr>
+                <w:sz w:val="20"/>
+                <w:szCs w:val="20"/>
+              </w:rPr>
+              <w:t xml:space="preserve"> Message</w:t>
+            </w:r>
           </w:p>
         </w:tc>
         <w:tc>
@@ -1402,6 +1409,13 @@
                 <w:szCs w:val="20"/>
               </w:rPr>
               <w:t>Server Alive</w:t>
+            </w:r>
+            <w:r>
+              <w:rPr>
+                <w:sz w:val="20"/>
+                <w:szCs w:val="20"/>
+              </w:rPr>
+              <w:t xml:space="preserve"> Message</w:t>
             </w:r>
           </w:p>
         </w:tc>
@@ -1760,28 +1774,7 @@
                 <w:sz w:val="20"/>
                 <w:szCs w:val="20"/>
               </w:rPr>
-              <w:t>Group Multicast to 224.1.1.</w:t>
-            </w:r>
-            <w:r>
-              <w:rPr>
-                <w:sz w:val="20"/>
-                <w:szCs w:val="20"/>
-              </w:rPr>
-              <w:t>3</w:t>
-            </w:r>
-            <w:r>
-              <w:rPr>
-                <w:sz w:val="20"/>
-                <w:szCs w:val="20"/>
-              </w:rPr>
-              <w:t>, Port 500</w:t>
-            </w:r>
-            <w:r>
-              <w:rPr>
-                <w:sz w:val="20"/>
-                <w:szCs w:val="20"/>
-              </w:rPr>
-              <w:t>1</w:t>
+              <w:t>Group Multicast to 224.1.1.3, Port 5001</w:t>
             </w:r>
           </w:p>
         </w:tc>
@@ -1802,6 +1795,13 @@
                 <w:szCs w:val="20"/>
               </w:rPr>
               <w:t>Server Discovery</w:t>
+            </w:r>
+            <w:r>
+              <w:rPr>
+                <w:sz w:val="20"/>
+                <w:szCs w:val="20"/>
+              </w:rPr>
+              <w:t xml:space="preserve"> Message</w:t>
             </w:r>
           </w:p>
         </w:tc>
@@ -1924,6 +1924,13 @@
                 <w:szCs w:val="20"/>
               </w:rPr>
               <w:t>Server Alive</w:t>
+            </w:r>
+            <w:r>
+              <w:rPr>
+                <w:sz w:val="20"/>
+                <w:szCs w:val="20"/>
+              </w:rPr>
+              <w:t xml:space="preserve"> Message</w:t>
             </w:r>
           </w:p>
         </w:tc>
@@ -1985,13 +1992,7 @@
     </w:p>
     <w:p>
       <w:r>
-        <w:t xml:space="preserve">Any WC </w:t>
-      </w:r>
-      <w:r>
-        <w:t xml:space="preserve">can publish weather data to a known </w:t>
-      </w:r>
-      <w:r>
-        <w:t>DS using this protocol, which leverages both the RR and 2C ACP patterns.   A RR exchange of message take place on a UDP-based channel to start the conversation and exchange information about how the setup the second channel.  The DS will transmit the weather data on the second channel.</w:t>
+        <w:t>Any WC can publish weather data to a known DS using this protocol, which leverages both the RR and 2C ACP patterns.   A RR exchange of message take place on a UDP-based channel to start the conversation and exchange information about how the setup the second channel.  The DS will transmit the weather data on the second channel.</w:t>
       </w:r>
     </w:p>
     <w:p>
@@ -2928,6 +2929,15 @@
               </w:rPr>
               <w:t>Data Channel Info</w:t>
             </w:r>
+            <w:r>
+              <w:rPr>
+                <w:sz w:val="20"/>
+                <w:szCs w:val="20"/>
+              </w:rPr>
+              <w:t xml:space="preserve"> Message</w:t>
+            </w:r>
+            <w:bookmarkStart w:id="0" w:name="_GoBack"/>
+            <w:bookmarkEnd w:id="0"/>
           </w:p>
         </w:tc>
         <w:tc>
@@ -3239,19 +3249,7 @@
     </w:p>
     <w:p>
       <w:r>
-        <w:t xml:space="preserve">Any WC can </w:t>
-      </w:r>
-      <w:r>
-        <w:t xml:space="preserve">request a 10-day forecast from Forecast Server </w:t>
-      </w:r>
-      <w:r>
-        <w:t>from any</w:t>
-      </w:r>
-      <w:r>
-        <w:t xml:space="preserve"> F</w:t>
-      </w:r>
-      <w:r>
-        <w:t xml:space="preserve">S using this protocol, which </w:t>
+        <w:t xml:space="preserve">Any WC can request a 10-day forecast from Forecast Server from any FS using this protocol, which </w:t>
       </w:r>
       <w:r>
         <w:t>uses</w:t>
@@ -3937,19 +3935,10 @@
     </w:p>
     <w:p>
       <w:r>
-        <w:t>Any DS</w:t>
-      </w:r>
-      <w:r>
-        <w:t xml:space="preserve"> </w:t>
-      </w:r>
-      <w:r>
-        <w:t>may request replicas of weather data</w:t>
-      </w:r>
-      <w:r>
-        <w:t xml:space="preserve"> from any other DS using this protocol, </w:t>
-      </w:r>
-      <w:r>
-        <w:t>which leverages both the RR and 2C ACP patterns.  A RR exchange of message will take place on a UDP-based channel to start the conversation and exchange information about how the setup the second channel.  The DS will then transmit the weather data on the second channel.</w:t>
+        <w:t>Any DS may request replicas of weather data</w:t>
+      </w:r>
+      <w:r>
+        <w:t xml:space="preserve"> from any other DS using this protocol, which leverages both the RR and 2C ACP patterns.  A RR exchange of message will take place on a UDP-based channel to start the conversation and exchange information about how the setup the second channel.  The DS will then transmit the weather data on the second channel.</w:t>
       </w:r>
     </w:p>
     <w:p>
@@ -4666,8 +4655,6 @@
           <w:szCs w:val="28"/>
         </w:rPr>
       </w:pPr>
-      <w:bookmarkStart w:id="0" w:name="_GoBack"/>
-      <w:bookmarkEnd w:id="0"/>
     </w:p>
     <w:sectPr>
       <w:pgSz w:w="15840" w:h="12240" w:orient="landscape"/>
@@ -5574,6 +5561,7 @@
     <w:lsdException w:name="HTML Sample" w:semiHidden="1" w:unhideWhenUsed="1"/>
     <w:lsdException w:name="HTML Typewriter" w:semiHidden="1" w:unhideWhenUsed="1"/>
     <w:lsdException w:name="HTML Variable" w:semiHidden="1" w:unhideWhenUsed="1"/>
+    <w:lsdException w:name="Normal Table" w:semiHidden="1" w:unhideWhenUsed="1"/>
     <w:lsdException w:name="annotation subject" w:semiHidden="1" w:unhideWhenUsed="1"/>
     <w:lsdException w:name="No List" w:semiHidden="1" w:unhideWhenUsed="1"/>
     <w:lsdException w:name="Outline List 1" w:semiHidden="1" w:unhideWhenUsed="1"/>
@@ -5619,9 +5607,11 @@
     <w:lsdException w:name="Table Subtle 1" w:semiHidden="1" w:unhideWhenUsed="1"/>
     <w:lsdException w:name="Table Subtle 2" w:semiHidden="1" w:unhideWhenUsed="1"/>
     <w:lsdException w:name="Table Web 1" w:semiHidden="1" w:unhideWhenUsed="1"/>
+    <w:lsdException w:name="Table Web 2" w:semiHidden="1" w:unhideWhenUsed="1"/>
     <w:lsdException w:name="Table Web 3" w:semiHidden="1" w:unhideWhenUsed="1"/>
     <w:lsdException w:name="Balloon Text" w:semiHidden="1" w:unhideWhenUsed="1"/>
     <w:lsdException w:name="Table Grid" w:uiPriority="59"/>
+    <w:lsdException w:name="Table Theme" w:semiHidden="1" w:unhideWhenUsed="1"/>
     <w:lsdException w:name="Placeholder Text" w:semiHidden="1"/>
     <w:lsdException w:name="No Spacing" w:uiPriority="1" w:qFormat="1"/>
     <w:lsdException w:name="Light Shading" w:uiPriority="60"/>

</xml_diff>